<commit_message>
day 11 code chalenge done
</commit_message>
<xml_diff>
--- a/jsTips.docx
+++ b/jsTips.docx
@@ -24,7 +24,7 @@
           <w:sz w:val="40"/>
           <w:szCs w:val="40"/>
         </w:rPr>
-        <w:t>Javascript</w:t>
+        <w:t>Interview</w:t>
       </w:r>
       <w:r>
         <w:rPr>
@@ -102,7 +102,18 @@
           <w:sz w:val="32"/>
           <w:szCs w:val="32"/>
         </w:rPr>
-        <w:t xml:space="preserve">Javascript </w:t>
+        <w:t>Interview</w:t>
+      </w:r>
+      <w:r>
+        <w:rPr>
+          <w:rFonts w:ascii="Courier New" w:hAnsi="Courier New" w:cs="Courier New"/>
+          <w:b/>
+          <w:bCs/>
+          <w:color w:val="002060"/>
+          <w:sz w:val="32"/>
+          <w:szCs w:val="32"/>
+        </w:rPr>
+        <w:t xml:space="preserve"> </w:t>
       </w:r>
       <w:r>
         <w:rPr>
@@ -138,72 +149,6 @@
         </w:rPr>
         <w:t xml:space="preserve"> Topic</w:t>
       </w:r>
-      <w:r>
-        <w:rPr>
-          <w:rFonts w:ascii="Courier New" w:hAnsi="Courier New" w:cs="Courier New"/>
-          <w:b/>
-          <w:bCs/>
-          <w:color w:val="002060"/>
-          <w:sz w:val="32"/>
-          <w:szCs w:val="32"/>
-        </w:rPr>
-        <w:t>: Semantic Tag</w:t>
-      </w:r>
-      <w:r>
-        <w:rPr>
-          <w:rFonts w:ascii="Courier New" w:hAnsi="Courier New" w:cs="Courier New"/>
-          <w:b/>
-          <w:bCs/>
-          <w:color w:val="002060"/>
-          <w:sz w:val="32"/>
-          <w:szCs w:val="32"/>
-        </w:rPr>
-        <w:t>(Q1-Q</w:t>
-      </w:r>
-      <w:r>
-        <w:rPr>
-          <w:rFonts w:ascii="Courier New" w:hAnsi="Courier New" w:cs="Courier New"/>
-          <w:b/>
-          <w:bCs/>
-          <w:color w:val="002060"/>
-          <w:sz w:val="32"/>
-          <w:szCs w:val="32"/>
-        </w:rPr>
-        <w:t>4</w:t>
-      </w:r>
-      <w:r>
-        <w:rPr>
-          <w:rFonts w:ascii="Courier New" w:hAnsi="Courier New" w:cs="Courier New"/>
-          <w:b/>
-          <w:bCs/>
-          <w:color w:val="002060"/>
-          <w:sz w:val="32"/>
-          <w:szCs w:val="32"/>
-        </w:rPr>
-        <w:t>=&gt;</w:t>
-      </w:r>
-      <w:r>
-        <w:rPr>
-          <w:rFonts w:ascii="Courier New" w:hAnsi="Courier New" w:cs="Courier New"/>
-          <w:b/>
-          <w:bCs/>
-          <w:color w:val="002060"/>
-          <w:sz w:val="32"/>
-          <w:szCs w:val="32"/>
-        </w:rPr>
-        <w:t>4</w:t>
-      </w:r>
-      <w:r>
-        <w:rPr>
-          <w:rFonts w:ascii="Courier New" w:hAnsi="Courier New" w:cs="Courier New"/>
-          <w:b/>
-          <w:bCs/>
-          <w:color w:val="002060"/>
-          <w:sz w:val="32"/>
-          <w:szCs w:val="32"/>
-        </w:rPr>
-        <w:t xml:space="preserve"> questions)</w:t>
-      </w:r>
     </w:p>
     <w:p>
       <w:pPr>
@@ -236,9 +181,241 @@
           <w:sz w:val="28"/>
           <w:szCs w:val="28"/>
         </w:rPr>
-        <w:t>H</w:t>
-      </w:r>
-      <w:r>
+        <w:t>Introduce yourself.</w:t>
+      </w:r>
+    </w:p>
+    <w:p>
+      <w:pPr>
+        <w:jc w:val="both"/>
+        <w:rPr>
+          <w:rFonts w:ascii="Arial" w:hAnsi="Arial" w:cs="Arial"/>
+          <w:sz w:val="28"/>
+          <w:szCs w:val="28"/>
+        </w:rPr>
+      </w:pPr>
+      <w:r>
+        <w:rPr>
+          <w:rFonts w:ascii="Arial" w:hAnsi="Arial" w:cs="Arial"/>
+          <w:b/>
+          <w:bCs/>
+          <w:sz w:val="28"/>
+          <w:szCs w:val="28"/>
+        </w:rPr>
+        <w:t>Answer:</w:t>
+      </w:r>
+      <w:r>
+        <w:rPr>
+          <w:rFonts w:ascii="Arial" w:hAnsi="Arial" w:cs="Arial"/>
+          <w:b/>
+          <w:bCs/>
+          <w:sz w:val="28"/>
+          <w:szCs w:val="28"/>
+        </w:rPr>
+        <w:t xml:space="preserve"> </w:t>
+      </w:r>
+      <w:r>
+        <w:rPr>
+          <w:rFonts w:ascii="Arial" w:hAnsi="Arial" w:cs="Arial"/>
+          <w:sz w:val="28"/>
+          <w:szCs w:val="28"/>
+        </w:rPr>
+        <w:t>Sure!</w:t>
+      </w:r>
+      <w:r>
+        <w:rPr>
+          <w:rFonts w:ascii="Arial" w:hAnsi="Arial" w:cs="Arial"/>
+          <w:sz w:val="28"/>
+          <w:szCs w:val="28"/>
+        </w:rPr>
+        <w:t xml:space="preserve"> I am Md. Shahbaz Kamal Chowdhury.</w:t>
+      </w:r>
+      <w:r>
+        <w:rPr>
+          <w:rFonts w:ascii="Arial" w:hAnsi="Arial" w:cs="Arial"/>
+          <w:sz w:val="28"/>
+          <w:szCs w:val="28"/>
+        </w:rPr>
+        <w:t xml:space="preserve"> My journey into programming started back in 201</w:t>
+      </w:r>
+      <w:r>
+        <w:rPr>
+          <w:rFonts w:ascii="Arial" w:hAnsi="Arial" w:cs="Arial"/>
+          <w:sz w:val="28"/>
+          <w:szCs w:val="28"/>
+        </w:rPr>
+        <w:t>3</w:t>
+      </w:r>
+      <w:r>
+        <w:rPr>
+          <w:rFonts w:ascii="Arial" w:hAnsi="Arial" w:cs="Arial"/>
+          <w:sz w:val="28"/>
+          <w:szCs w:val="28"/>
+        </w:rPr>
+        <w:t xml:space="preserve"> when I was in higher secondary school, where I learned basic C and HTML. I really enjoyed programming, which led me to explore it further during my Bachelor's in Electrical and Electronic Engineering. There, I took a course on C, got some exposure to C++, and also worked with MATLAB for various coursework and projects.</w:t>
+      </w:r>
+    </w:p>
+    <w:p>
+      <w:pPr>
+        <w:jc w:val="both"/>
+        <w:rPr>
+          <w:rFonts w:ascii="Arial" w:hAnsi="Arial" w:cs="Arial"/>
+          <w:sz w:val="28"/>
+          <w:szCs w:val="28"/>
+        </w:rPr>
+      </w:pPr>
+    </w:p>
+    <w:p>
+      <w:pPr>
+        <w:jc w:val="both"/>
+        <w:rPr>
+          <w:rFonts w:ascii="Arial" w:hAnsi="Arial" w:cs="Arial"/>
+          <w:sz w:val="28"/>
+          <w:szCs w:val="28"/>
+        </w:rPr>
+      </w:pPr>
+      <w:r>
+        <w:rPr>
+          <w:rFonts w:ascii="Arial" w:hAnsi="Arial" w:cs="Arial"/>
+          <w:sz w:val="28"/>
+          <w:szCs w:val="28"/>
+        </w:rPr>
+        <w:t xml:space="preserve">After graduating, I worked as an adjunct lecturer before transitioning to my current role as a Data Artist. </w:t>
+      </w:r>
+      <w:r>
+        <w:rPr>
+          <w:rFonts w:ascii="Arial" w:hAnsi="Arial" w:cs="Arial"/>
+          <w:sz w:val="28"/>
+          <w:szCs w:val="28"/>
+        </w:rPr>
+        <w:t>While th</w:t>
+      </w:r>
+      <w:r>
+        <w:rPr>
+          <w:rFonts w:ascii="Arial" w:hAnsi="Arial" w:cs="Arial"/>
+          <w:sz w:val="28"/>
+          <w:szCs w:val="28"/>
+        </w:rPr>
+        <w:t>ese</w:t>
+      </w:r>
+      <w:r>
+        <w:rPr>
+          <w:rFonts w:ascii="Arial" w:hAnsi="Arial" w:cs="Arial"/>
+          <w:sz w:val="28"/>
+          <w:szCs w:val="28"/>
+        </w:rPr>
+        <w:t xml:space="preserve"> role</w:t>
+      </w:r>
+      <w:r>
+        <w:rPr>
+          <w:rFonts w:ascii="Arial" w:hAnsi="Arial" w:cs="Arial"/>
+          <w:sz w:val="28"/>
+          <w:szCs w:val="28"/>
+        </w:rPr>
+        <w:t>s</w:t>
+      </w:r>
+      <w:r>
+        <w:rPr>
+          <w:rFonts w:ascii="Arial" w:hAnsi="Arial" w:cs="Arial"/>
+          <w:sz w:val="28"/>
+          <w:szCs w:val="28"/>
+        </w:rPr>
+        <w:t xml:space="preserve"> wa</w:t>
+      </w:r>
+      <w:r>
+        <w:rPr>
+          <w:rFonts w:ascii="Arial" w:hAnsi="Arial" w:cs="Arial"/>
+          <w:sz w:val="28"/>
+          <w:szCs w:val="28"/>
+        </w:rPr>
+        <w:t>ren</w:t>
+      </w:r>
+      <w:r>
+        <w:rPr>
+          <w:rFonts w:ascii="Arial" w:hAnsi="Arial" w:cs="Arial"/>
+          <w:sz w:val="28"/>
+          <w:szCs w:val="28"/>
+        </w:rPr>
+        <w:t>'t directly related to web</w:t>
+      </w:r>
+      <w:r>
+        <w:rPr>
+          <w:rFonts w:ascii="Arial" w:hAnsi="Arial" w:cs="Arial"/>
+          <w:sz w:val="28"/>
+          <w:szCs w:val="28"/>
+        </w:rPr>
+        <w:t xml:space="preserve"> dvelepments or javascript</w:t>
+      </w:r>
+      <w:r>
+        <w:rPr>
+          <w:rFonts w:ascii="Arial" w:hAnsi="Arial" w:cs="Arial"/>
+          <w:sz w:val="28"/>
+          <w:szCs w:val="28"/>
+        </w:rPr>
+        <w:t xml:space="preserve">, I developed an interest in JavaScript and started learning it alongside my job. As I explored it further, I decided to pursue a career </w:t>
+      </w:r>
+      <w:r>
+        <w:rPr>
+          <w:rFonts w:ascii="Arial" w:hAnsi="Arial" w:cs="Arial"/>
+          <w:sz w:val="28"/>
+          <w:szCs w:val="28"/>
+        </w:rPr>
+        <w:t xml:space="preserve">related to </w:t>
+      </w:r>
+      <w:r>
+        <w:rPr>
+          <w:rFonts w:ascii="Arial" w:hAnsi="Arial" w:cs="Arial"/>
+          <w:sz w:val="28"/>
+          <w:szCs w:val="28"/>
+        </w:rPr>
+        <w:t>programming</w:t>
+      </w:r>
+      <w:r>
+        <w:rPr>
+          <w:rFonts w:ascii="Arial" w:hAnsi="Arial" w:cs="Arial"/>
+          <w:sz w:val="28"/>
+          <w:szCs w:val="28"/>
+        </w:rPr>
+        <w:t>.</w:t>
+      </w:r>
+    </w:p>
+    <w:p>
+      <w:pPr>
+        <w:jc w:val="both"/>
+        <w:rPr>
+          <w:rFonts w:ascii="Arial" w:hAnsi="Arial" w:cs="Arial"/>
+          <w:sz w:val="28"/>
+          <w:szCs w:val="28"/>
+        </w:rPr>
+      </w:pPr>
+      <w:r>
+        <w:rPr>
+          <w:rFonts w:ascii="Arial" w:hAnsi="Arial" w:cs="Arial"/>
+          <w:sz w:val="28"/>
+          <w:szCs w:val="28"/>
+        </w:rPr>
+        <w:t>Since then, I’ve been focusing on full-stack development, primarily using React with Tailwind CSS for the frontend and Express.js with MongoDB for the backend. I love building scalable and user-friendly applications, and I’m always eager to learn and grow as a developer.</w:t>
+      </w:r>
+    </w:p>
+    <w:p>
+      <w:pPr>
+        <w:rPr>
+          <w:rFonts w:ascii="Arial" w:hAnsi="Arial" w:cs="Arial"/>
+          <w:sz w:val="28"/>
+          <w:szCs w:val="28"/>
+        </w:rPr>
+      </w:pPr>
+    </w:p>
+    <w:p>
+      <w:pPr>
+        <w:rPr>
+          <w:rFonts w:ascii="Arial" w:hAnsi="Arial" w:cs="Arial"/>
+          <w:sz w:val="28"/>
+          <w:szCs w:val="28"/>
+        </w:rPr>
+      </w:pPr>
+    </w:p>
+    <w:p>
+      <w:pPr>
         <w:rPr>
           <w:rFonts w:ascii="Arial" w:hAnsi="Arial" w:cs="Arial"/>
           <w:b/>
@@ -247,9 +424,10 @@
           <w:sz w:val="28"/>
           <w:szCs w:val="28"/>
         </w:rPr>
-        <w:t>ow to round a value to nearest int</w:t>
-      </w:r>
-      <w:r>
+      </w:pPr>
+    </w:p>
+    <w:p>
+      <w:pPr>
         <w:rPr>
           <w:rFonts w:ascii="Arial" w:hAnsi="Arial" w:cs="Arial"/>
           <w:b/>
@@ -258,9 +436,10 @@
           <w:sz w:val="28"/>
           <w:szCs w:val="28"/>
         </w:rPr>
-        <w:t>e</w:t>
-      </w:r>
-      <w:r>
+      </w:pPr>
+    </w:p>
+    <w:p>
+      <w:pPr>
         <w:rPr>
           <w:rFonts w:ascii="Arial" w:hAnsi="Arial" w:cs="Arial"/>
           <w:b/>
@@ -269,347 +448,6 @@
           <w:sz w:val="28"/>
           <w:szCs w:val="28"/>
         </w:rPr>
-        <w:t>ger in js?</w:t>
-      </w:r>
-    </w:p>
-    <w:p>
-      <w:pPr>
-        <w:jc w:val="both"/>
-        <w:rPr>
-          <w:rFonts w:ascii="Arial" w:hAnsi="Arial" w:cs="Arial"/>
-          <w:sz w:val="28"/>
-          <w:szCs w:val="28"/>
-        </w:rPr>
-      </w:pPr>
-      <w:r>
-        <w:rPr>
-          <w:rFonts w:ascii="Arial" w:hAnsi="Arial" w:cs="Arial"/>
-          <w:b/>
-          <w:bCs/>
-          <w:sz w:val="28"/>
-          <w:szCs w:val="28"/>
-        </w:rPr>
-        <w:t xml:space="preserve">Answer: </w:t>
-      </w:r>
-      <w:r>
-        <w:rPr>
-          <w:rFonts w:ascii="Arial" w:hAnsi="Arial" w:cs="Arial"/>
-          <w:sz w:val="28"/>
-          <w:szCs w:val="28"/>
-        </w:rPr>
-        <w:t>In JavaScript, you can round a value to the nearest integer using the following methods:</w:t>
-      </w:r>
-    </w:p>
-    <w:p>
-      <w:pPr>
-        <w:pStyle w:val="ListParagraph"/>
-        <w:numPr>
-          <w:ilvl w:val="0"/>
-          <w:numId w:val="55"/>
-        </w:numPr>
-        <w:jc w:val="both"/>
-        <w:rPr>
-          <w:rFonts w:ascii="Arial" w:hAnsi="Arial" w:cs="Arial"/>
-          <w:sz w:val="28"/>
-          <w:szCs w:val="28"/>
-        </w:rPr>
-      </w:pPr>
-      <w:r>
-        <w:rPr>
-          <w:rFonts w:ascii="Arial" w:hAnsi="Arial" w:cs="Arial"/>
-          <w:i/>
-          <w:iCs/>
-          <w:sz w:val="28"/>
-          <w:szCs w:val="28"/>
-          <w:shd w:val="clear" w:color="auto" w:fill="BFBFBF" w:themeFill="background1" w:themeFillShade="BF"/>
-        </w:rPr>
-        <w:t>Math.round(value)</w:t>
-      </w:r>
-      <w:r>
-        <w:rPr>
-          <w:rFonts w:ascii="Arial" w:hAnsi="Arial" w:cs="Arial"/>
-          <w:sz w:val="28"/>
-          <w:szCs w:val="28"/>
-        </w:rPr>
-        <w:t xml:space="preserve"> – Rounds to the nearest integer.</w:t>
-      </w:r>
-    </w:p>
-    <w:p>
-      <w:pPr>
-        <w:pStyle w:val="codesnippetfinal"/>
-        <w:rPr>
-          <w:b w:val="0"/>
-          <w:bCs w:val="0"/>
-        </w:rPr>
-      </w:pPr>
-      <w:r>
-        <w:rPr>
-          <w:b w:val="0"/>
-          <w:bCs w:val="0"/>
-        </w:rPr>
-        <w:t>console.log(Math.round(4.6)); // Output: 5</w:t>
-      </w:r>
-    </w:p>
-    <w:p>
-      <w:pPr>
-        <w:pStyle w:val="codesnippetfinal"/>
-        <w:rPr>
-          <w:b w:val="0"/>
-          <w:bCs w:val="0"/>
-        </w:rPr>
-      </w:pPr>
-      <w:r>
-        <w:rPr>
-          <w:b w:val="0"/>
-          <w:bCs w:val="0"/>
-        </w:rPr>
-        <w:t>console.log(Math.round(4.4)); // Output: 4</w:t>
-      </w:r>
-    </w:p>
-    <w:p>
-      <w:pPr>
-        <w:pStyle w:val="ListParagraph"/>
-        <w:numPr>
-          <w:ilvl w:val="0"/>
-          <w:numId w:val="55"/>
-        </w:numPr>
-        <w:rPr>
-          <w:rFonts w:ascii="Arial" w:hAnsi="Arial" w:cs="Arial"/>
-          <w:sz w:val="28"/>
-          <w:szCs w:val="28"/>
-        </w:rPr>
-      </w:pPr>
-      <w:r>
-        <w:rPr>
-          <w:rFonts w:ascii="Arial" w:hAnsi="Arial" w:cs="Arial"/>
-          <w:i/>
-          <w:iCs/>
-          <w:sz w:val="28"/>
-          <w:szCs w:val="28"/>
-          <w:shd w:val="clear" w:color="auto" w:fill="BFBFBF" w:themeFill="background1" w:themeFillShade="BF"/>
-        </w:rPr>
-        <w:t>Math.floor(value)</w:t>
-      </w:r>
-      <w:r>
-        <w:rPr>
-          <w:rFonts w:ascii="Arial" w:hAnsi="Arial" w:cs="Arial"/>
-          <w:sz w:val="28"/>
-          <w:szCs w:val="28"/>
-        </w:rPr>
-        <w:t xml:space="preserve"> – Rounds down to the nearest integer.</w:t>
-      </w:r>
-    </w:p>
-    <w:p>
-      <w:pPr>
-        <w:pStyle w:val="codesnippetfinal"/>
-        <w:rPr>
-          <w:b w:val="0"/>
-          <w:bCs w:val="0"/>
-        </w:rPr>
-      </w:pPr>
-      <w:r>
-        <w:rPr>
-          <w:b w:val="0"/>
-          <w:bCs w:val="0"/>
-        </w:rPr>
-        <w:t>console.log(Math.floor(4.9)); // Output: 4</w:t>
-      </w:r>
-    </w:p>
-    <w:p>
-      <w:pPr>
-        <w:pStyle w:val="codesnippetfinal"/>
-        <w:rPr>
-          <w:b w:val="0"/>
-          <w:bCs w:val="0"/>
-        </w:rPr>
-      </w:pPr>
-      <w:r>
-        <w:rPr>
-          <w:b w:val="0"/>
-          <w:bCs w:val="0"/>
-        </w:rPr>
-        <w:t>console.log(Math.floor(-4.9)); // Output: -5</w:t>
-      </w:r>
-    </w:p>
-    <w:p>
-      <w:pPr>
-        <w:pStyle w:val="ListParagraph"/>
-        <w:numPr>
-          <w:ilvl w:val="0"/>
-          <w:numId w:val="55"/>
-        </w:numPr>
-        <w:rPr>
-          <w:rFonts w:ascii="Arial" w:hAnsi="Arial" w:cs="Arial"/>
-          <w:b/>
-          <w:bCs/>
-          <w:sz w:val="28"/>
-          <w:szCs w:val="28"/>
-        </w:rPr>
-      </w:pPr>
-      <w:r>
-        <w:rPr>
-          <w:rFonts w:ascii="Arial" w:hAnsi="Arial" w:cs="Arial"/>
-          <w:i/>
-          <w:iCs/>
-          <w:sz w:val="28"/>
-          <w:szCs w:val="28"/>
-          <w:shd w:val="clear" w:color="auto" w:fill="BFBFBF" w:themeFill="background1" w:themeFillShade="BF"/>
-        </w:rPr>
-        <w:t>Math.ceil(value)</w:t>
-      </w:r>
-      <w:r>
-        <w:rPr>
-          <w:rFonts w:ascii="Arial" w:hAnsi="Arial" w:cs="Arial"/>
-          <w:b/>
-          <w:bCs/>
-          <w:sz w:val="28"/>
-          <w:szCs w:val="28"/>
-        </w:rPr>
-        <w:t xml:space="preserve"> </w:t>
-      </w:r>
-      <w:r>
-        <w:rPr>
-          <w:rFonts w:ascii="Arial" w:hAnsi="Arial" w:cs="Arial"/>
-          <w:sz w:val="28"/>
-          <w:szCs w:val="28"/>
-        </w:rPr>
-        <w:t>– Rounds up to the nearest integer.</w:t>
-      </w:r>
-    </w:p>
-    <w:p>
-      <w:pPr>
-        <w:pStyle w:val="codesnippetfinal"/>
-        <w:rPr>
-          <w:b w:val="0"/>
-          <w:bCs w:val="0"/>
-        </w:rPr>
-      </w:pPr>
-      <w:r>
-        <w:rPr>
-          <w:b w:val="0"/>
-          <w:bCs w:val="0"/>
-        </w:rPr>
-        <w:t>console.log(Math.ceil(4.1)); // Output: 5</w:t>
-      </w:r>
-    </w:p>
-    <w:p>
-      <w:pPr>
-        <w:pStyle w:val="codesnippetfinal"/>
-        <w:rPr>
-          <w:b w:val="0"/>
-          <w:bCs w:val="0"/>
-        </w:rPr>
-      </w:pPr>
-      <w:r>
-        <w:rPr>
-          <w:b w:val="0"/>
-          <w:bCs w:val="0"/>
-        </w:rPr>
-        <w:t>console.log(Math.ceil(-4.1)); // Output: -4</w:t>
-      </w:r>
-    </w:p>
-    <w:p>
-      <w:pPr>
-        <w:rPr>
-          <w:rFonts w:ascii="Arial" w:hAnsi="Arial" w:cs="Arial"/>
-          <w:b/>
-          <w:bCs/>
-          <w:sz w:val="28"/>
-          <w:szCs w:val="28"/>
-        </w:rPr>
-      </w:pPr>
-    </w:p>
-    <w:p>
-      <w:pPr>
-        <w:pStyle w:val="ListParagraph"/>
-        <w:numPr>
-          <w:ilvl w:val="0"/>
-          <w:numId w:val="55"/>
-        </w:numPr>
-        <w:rPr>
-          <w:rFonts w:ascii="Arial" w:hAnsi="Arial" w:cs="Arial"/>
-          <w:sz w:val="28"/>
-          <w:szCs w:val="28"/>
-        </w:rPr>
-      </w:pPr>
-      <w:r>
-        <w:rPr>
-          <w:rFonts w:ascii="Arial" w:hAnsi="Arial" w:cs="Arial"/>
-          <w:i/>
-          <w:iCs/>
-          <w:sz w:val="28"/>
-          <w:szCs w:val="28"/>
-          <w:shd w:val="clear" w:color="auto" w:fill="BFBFBF" w:themeFill="background1" w:themeFillShade="BF"/>
-        </w:rPr>
-        <w:t>Math.trunc(value)</w:t>
-      </w:r>
-      <w:r>
-        <w:rPr>
-          <w:rFonts w:ascii="Arial" w:hAnsi="Arial" w:cs="Arial"/>
-          <w:b/>
-          <w:bCs/>
-          <w:sz w:val="28"/>
-          <w:szCs w:val="28"/>
-        </w:rPr>
-        <w:t xml:space="preserve"> </w:t>
-      </w:r>
-      <w:r>
-        <w:rPr>
-          <w:rFonts w:ascii="Arial" w:hAnsi="Arial" w:cs="Arial"/>
-          <w:sz w:val="28"/>
-          <w:szCs w:val="28"/>
-        </w:rPr>
-        <w:t>– Removes the decimal part (truncates towards zero).</w:t>
-      </w:r>
-    </w:p>
-    <w:p>
-      <w:pPr>
-        <w:pStyle w:val="codesnippetfinal"/>
-        <w:rPr>
-          <w:b w:val="0"/>
-          <w:bCs w:val="0"/>
-        </w:rPr>
-      </w:pPr>
-      <w:r>
-        <w:rPr>
-          <w:b w:val="0"/>
-          <w:bCs w:val="0"/>
-        </w:rPr>
-        <w:t>console.log(Math.trunc(4.9)); // Output: 4</w:t>
-      </w:r>
-    </w:p>
-    <w:p>
-      <w:pPr>
-        <w:pStyle w:val="codesnippetfinal"/>
-        <w:rPr>
-          <w:b w:val="0"/>
-          <w:bCs w:val="0"/>
-        </w:rPr>
-      </w:pPr>
-      <w:r>
-        <w:rPr>
-          <w:b w:val="0"/>
-          <w:bCs w:val="0"/>
-        </w:rPr>
-        <w:t>console.log(Math.trunc(-4.9)); // Output: -4</w:t>
-      </w:r>
-    </w:p>
-    <w:p>
-      <w:pPr>
-        <w:rPr>
-          <w:rFonts w:ascii="Arial" w:hAnsi="Arial" w:cs="Arial"/>
-          <w:sz w:val="28"/>
-          <w:szCs w:val="28"/>
-        </w:rPr>
-      </w:pPr>
-    </w:p>
-    <w:p>
-      <w:pPr>
-        <w:rPr>
-          <w:rFonts w:ascii="Arial" w:hAnsi="Arial" w:cs="Arial"/>
-          <w:sz w:val="28"/>
-          <w:szCs w:val="28"/>
-        </w:rPr>
       </w:pPr>
     </w:p>
     <w:p>
@@ -695,9 +533,7 @@
           <w:szCs w:val="28"/>
         </w:rPr>
       </w:pPr>
-    </w:p>
-    <w:p>
-      <w:pPr>
+      <w:r>
         <w:rPr>
           <w:rFonts w:ascii="Arial" w:hAnsi="Arial" w:cs="Arial"/>
           <w:b/>
@@ -706,10 +542,9 @@
           <w:sz w:val="28"/>
           <w:szCs w:val="28"/>
         </w:rPr>
-      </w:pPr>
-    </w:p>
-    <w:p>
-      <w:pPr>
+        <w:t>Q</w:t>
+      </w:r>
+      <w:r>
         <w:rPr>
           <w:rFonts w:ascii="Arial" w:hAnsi="Arial" w:cs="Arial"/>
           <w:b/>
@@ -718,10 +553,9 @@
           <w:sz w:val="28"/>
           <w:szCs w:val="28"/>
         </w:rPr>
-      </w:pPr>
-    </w:p>
-    <w:p>
-      <w:pPr>
+        <w:t>2</w:t>
+      </w:r>
+      <w:r>
         <w:rPr>
           <w:rFonts w:ascii="Arial" w:hAnsi="Arial" w:cs="Arial"/>
           <w:b/>
@@ -730,7 +564,8 @@
           <w:sz w:val="28"/>
           <w:szCs w:val="28"/>
         </w:rPr>
-      </w:pPr>
+        <w:t xml:space="preserve">: </w:t>
+      </w:r>
       <w:r>
         <w:rPr>
           <w:rFonts w:ascii="Arial" w:hAnsi="Arial" w:cs="Arial"/>
@@ -740,61 +575,28 @@
           <w:sz w:val="28"/>
           <w:szCs w:val="28"/>
         </w:rPr>
+        <w:t>Explain Different types of for loop in js.</w:t>
+      </w:r>
+    </w:p>
+    <w:p>
+      <w:pPr>
+        <w:rPr>
+          <w:rFonts w:ascii="Arial" w:hAnsi="Arial" w:cs="Arial"/>
+          <w:b/>
+          <w:bCs/>
+          <w:sz w:val="28"/>
+          <w:szCs w:val="28"/>
+        </w:rPr>
+      </w:pPr>
+      <w:r>
+        <w:rPr>
+          <w:rFonts w:ascii="Arial" w:hAnsi="Arial" w:cs="Arial"/>
+          <w:b/>
+          <w:bCs/>
+          <w:sz w:val="28"/>
+          <w:szCs w:val="28"/>
+        </w:rPr>
         <w:lastRenderedPageBreak/>
-        <w:t>Q</w:t>
-      </w:r>
-      <w:r>
-        <w:rPr>
-          <w:rFonts w:ascii="Arial" w:hAnsi="Arial" w:cs="Arial"/>
-          <w:b/>
-          <w:bCs/>
-          <w:color w:val="EE0000"/>
-          <w:sz w:val="28"/>
-          <w:szCs w:val="28"/>
-        </w:rPr>
-        <w:t>2</w:t>
-      </w:r>
-      <w:r>
-        <w:rPr>
-          <w:rFonts w:ascii="Arial" w:hAnsi="Arial" w:cs="Arial"/>
-          <w:b/>
-          <w:bCs/>
-          <w:color w:val="EE0000"/>
-          <w:sz w:val="28"/>
-          <w:szCs w:val="28"/>
-        </w:rPr>
-        <w:t xml:space="preserve">: </w:t>
-      </w:r>
-      <w:r>
-        <w:rPr>
-          <w:rFonts w:ascii="Arial" w:hAnsi="Arial" w:cs="Arial"/>
-          <w:b/>
-          <w:bCs/>
-          <w:color w:val="EE0000"/>
-          <w:sz w:val="28"/>
-          <w:szCs w:val="28"/>
-        </w:rPr>
-        <w:t>Explain Different types of for loop in js.</w:t>
-      </w:r>
-    </w:p>
-    <w:p>
-      <w:pPr>
-        <w:rPr>
-          <w:rFonts w:ascii="Arial" w:hAnsi="Arial" w:cs="Arial"/>
-          <w:b/>
-          <w:bCs/>
-          <w:sz w:val="28"/>
-          <w:szCs w:val="28"/>
-        </w:rPr>
-      </w:pPr>
-      <w:r>
-        <w:rPr>
-          <w:rFonts w:ascii="Arial" w:hAnsi="Arial" w:cs="Arial"/>
-          <w:b/>
-          <w:bCs/>
-          <w:sz w:val="28"/>
-          <w:szCs w:val="28"/>
-        </w:rPr>
         <w:t xml:space="preserve">Answer: </w:t>
       </w:r>
     </w:p>
@@ -842,17 +644,7 @@
           <w:sz w:val="28"/>
           <w:szCs w:val="28"/>
         </w:rPr>
-        <w:t xml:space="preserve"> Loop</w:t>
-      </w:r>
-      <w:r>
-        <w:rPr>
-          <w:rFonts w:ascii="Arial" w:hAnsi="Arial" w:cs="Arial"/>
-          <w:b/>
-          <w:bCs/>
-          <w:sz w:val="28"/>
-          <w:szCs w:val="28"/>
-        </w:rPr>
-        <w:t>:</w:t>
+        <w:t xml:space="preserve"> Loop:</w:t>
       </w:r>
       <w:r>
         <w:rPr>

</xml_diff>